<commit_message>
Changed the order of two assignments in the excersises ocument
</commit_message>
<xml_diff>
--- a/Docs/Unit Testing with C# Excersizes.docx
+++ b/Docs/Unit Testing with C# Excersizes.docx
@@ -909,6 +909,13 @@
     </w:p>
     <w:p>
       <w:pPr>
+        <w:rPr>
+          <w:lang w:val="en-US"/>
+        </w:rPr>
+      </w:pPr>
+    </w:p>
+    <w:p>
+      <w:pPr>
         <w:pStyle w:val="Lijstalinea"/>
         <w:numPr>
           <w:ilvl w:val="0"/>
@@ -924,129 +931,6 @@
           <w:b/>
           <w:lang w:val="en-US"/>
         </w:rPr>
-        <w:lastRenderedPageBreak/>
-        <w:t>Mocking</w:t>
-      </w:r>
-      <w:r>
-        <w:rPr>
-          <w:b/>
-          <w:lang w:val="en-US"/>
-        </w:rPr>
-        <w:t xml:space="preserve"> part one</w:t>
-      </w:r>
-    </w:p>
-    <w:p>
-      <w:pPr>
-        <w:pStyle w:val="Lijstalinea"/>
-        <w:numPr>
-          <w:ilvl w:val="1"/>
-          <w:numId w:val="2"/>
-        </w:numPr>
-        <w:rPr>
-          <w:lang w:val="en-US"/>
-        </w:rPr>
-      </w:pPr>
-      <w:r>
-        <w:rPr>
-          <w:lang w:val="en-US"/>
-        </w:rPr>
-        <w:t xml:space="preserve">Mock the </w:t>
-      </w:r>
-      <w:proofErr w:type="spellStart"/>
-      <w:r>
-        <w:rPr>
-          <w:lang w:val="en-US"/>
-        </w:rPr>
-        <w:t>FileDistanceStorage</w:t>
-      </w:r>
-      <w:proofErr w:type="spellEnd"/>
-      <w:r>
-        <w:rPr>
-          <w:lang w:val="en-US"/>
-        </w:rPr>
-        <w:t xml:space="preserve"> object and make the car use it for the tests</w:t>
-      </w:r>
-    </w:p>
-    <w:p>
-      <w:pPr>
-        <w:pStyle w:val="Lijstalinea"/>
-        <w:numPr>
-          <w:ilvl w:val="1"/>
-          <w:numId w:val="2"/>
-        </w:numPr>
-        <w:rPr>
-          <w:lang w:val="en-US"/>
-        </w:rPr>
-      </w:pPr>
-      <w:r>
-        <w:rPr>
-          <w:lang w:val="en-US"/>
-        </w:rPr>
-        <w:t xml:space="preserve">Write a test that the </w:t>
-      </w:r>
-      <w:proofErr w:type="spellStart"/>
-      <w:r>
-        <w:rPr>
-          <w:lang w:val="en-US"/>
-        </w:rPr>
-        <w:t>DistanceKm</w:t>
-      </w:r>
-      <w:proofErr w:type="spellEnd"/>
-      <w:r>
-        <w:rPr>
-          <w:lang w:val="en-US"/>
-        </w:rPr>
-        <w:t xml:space="preserve"> property of a car is always initialized with zero</w:t>
-      </w:r>
-    </w:p>
-    <w:p>
-      <w:pPr>
-        <w:pStyle w:val="Lijstalinea"/>
-        <w:numPr>
-          <w:ilvl w:val="1"/>
-          <w:numId w:val="2"/>
-        </w:numPr>
-        <w:rPr>
-          <w:lang w:val="en-US"/>
-        </w:rPr>
-      </w:pPr>
-      <w:r>
-        <w:rPr>
-          <w:lang w:val="en-US"/>
-        </w:rPr>
-        <w:t>Write a test which validates</w:t>
-      </w:r>
-      <w:r>
-        <w:rPr>
-          <w:lang w:val="en-US"/>
-        </w:rPr>
-        <w:t xml:space="preserve"> that the car stores the new distance value after driving 2 kilometers</w:t>
-      </w:r>
-    </w:p>
-    <w:p>
-      <w:pPr>
-        <w:rPr>
-          <w:lang w:val="en-US"/>
-        </w:rPr>
-      </w:pPr>
-    </w:p>
-    <w:p>
-      <w:pPr>
-        <w:pStyle w:val="Lijstalinea"/>
-        <w:numPr>
-          <w:ilvl w:val="0"/>
-          <w:numId w:val="2"/>
-        </w:numPr>
-        <w:rPr>
-          <w:b/>
-          <w:lang w:val="en-US"/>
-        </w:rPr>
-      </w:pPr>
-      <w:r>
-        <w:rPr>
-          <w:b/>
-          <w:lang w:val="en-US"/>
-        </w:rPr>
         <w:t>Mocking part two</w:t>
       </w:r>
     </w:p>
@@ -1065,134 +949,263 @@
         <w:rPr>
           <w:lang w:val="en-US"/>
         </w:rPr>
-        <w:t>Make the car use an engine mock object, instead of a Diesel engine</w:t>
-      </w:r>
-    </w:p>
-    <w:p>
-      <w:pPr>
-        <w:pStyle w:val="Lijstalinea"/>
-        <w:numPr>
-          <w:ilvl w:val="1"/>
-          <w:numId w:val="2"/>
-        </w:numPr>
-        <w:rPr>
-          <w:lang w:val="en-US"/>
-        </w:rPr>
-      </w:pPr>
-      <w:r>
-        <w:rPr>
-          <w:lang w:val="en-US"/>
-        </w:rPr>
-        <w:t xml:space="preserve">Run the </w:t>
-      </w:r>
-      <w:r>
-        <w:rPr>
-          <w:lang w:val="en-US"/>
-        </w:rPr>
-        <w:t xml:space="preserve">unit </w:t>
-      </w:r>
-      <w:r>
-        <w:rPr>
-          <w:lang w:val="en-US"/>
-        </w:rPr>
-        <w:t>test and observe the results. Identify the cause.</w:t>
-      </w:r>
-    </w:p>
-    <w:p>
-      <w:pPr>
-        <w:pStyle w:val="Lijstalinea"/>
-        <w:numPr>
-          <w:ilvl w:val="1"/>
-          <w:numId w:val="2"/>
-        </w:numPr>
-        <w:rPr>
-          <w:lang w:val="en-US"/>
-        </w:rPr>
-      </w:pPr>
-      <w:r>
-        <w:rPr>
-          <w:lang w:val="en-US"/>
-        </w:rPr>
-        <w:t xml:space="preserve">Make the broken unit test work </w:t>
-      </w:r>
-      <w:r>
-        <w:rPr>
-          <w:lang w:val="en-US"/>
-        </w:rPr>
-        <w:t xml:space="preserve">again </w:t>
-      </w:r>
-      <w:r>
-        <w:rPr>
-          <w:lang w:val="en-US"/>
-        </w:rPr>
-        <w:t xml:space="preserve">by adding Engine mock behavior. </w:t>
-      </w:r>
-    </w:p>
-    <w:p>
-      <w:pPr>
-        <w:pStyle w:val="Lijstalinea"/>
-        <w:numPr>
-          <w:ilvl w:val="1"/>
-          <w:numId w:val="2"/>
-        </w:numPr>
-        <w:rPr>
-          <w:lang w:val="en-US"/>
-        </w:rPr>
-      </w:pPr>
-      <w:r>
-        <w:rPr>
-          <w:lang w:val="en-US"/>
-        </w:rPr>
-        <w:t>Observe what mocking the engine did for the unit test duration time.</w:t>
-      </w:r>
-    </w:p>
-    <w:p>
-      <w:pPr>
-        <w:pStyle w:val="Lijstalinea"/>
-        <w:numPr>
-          <w:ilvl w:val="1"/>
-          <w:numId w:val="2"/>
-        </w:numPr>
-        <w:rPr>
-          <w:lang w:val="en-US"/>
-        </w:rPr>
-      </w:pPr>
-      <w:r>
-        <w:rPr>
-          <w:lang w:val="en-US"/>
-        </w:rPr>
-        <w:t xml:space="preserve">Verify that the car throws a </w:t>
-      </w:r>
-      <w:proofErr w:type="spellStart"/>
-      <w:r>
-        <w:rPr>
-          <w:lang w:val="en-US"/>
-        </w:rPr>
-        <w:t>CarBrokenException</w:t>
-      </w:r>
-      <w:proofErr w:type="spellEnd"/>
-      <w:r>
-        <w:rPr>
-          <w:lang w:val="en-US"/>
-        </w:rPr>
-        <w:t xml:space="preserve"> if the engine throws a </w:t>
-      </w:r>
-      <w:proofErr w:type="spellStart"/>
-      <w:r>
-        <w:rPr>
-          <w:lang w:val="en-US"/>
-        </w:rPr>
-        <w:t>EngineFailureException</w:t>
-      </w:r>
-      <w:proofErr w:type="spellEnd"/>
-      <w:r>
-        <w:rPr>
-          <w:lang w:val="en-US"/>
-        </w:rPr>
-        <w:t xml:space="preserve"> while starting.</w:t>
+        <w:t>Make the car use an engine mock object, instead of a Diesel en</w:t>
       </w:r>
       <w:bookmarkStart w:id="0" w:name="_GoBack"/>
       <w:bookmarkEnd w:id="0"/>
+      <w:r>
+        <w:rPr>
+          <w:lang w:val="en-US"/>
+        </w:rPr>
+        <w:t>gine</w:t>
+      </w:r>
+    </w:p>
+    <w:p>
+      <w:pPr>
+        <w:pStyle w:val="Lijstalinea"/>
+        <w:numPr>
+          <w:ilvl w:val="1"/>
+          <w:numId w:val="2"/>
+        </w:numPr>
+        <w:rPr>
+          <w:lang w:val="en-US"/>
+        </w:rPr>
+      </w:pPr>
+      <w:r>
+        <w:rPr>
+          <w:lang w:val="en-US"/>
+        </w:rPr>
+        <w:t xml:space="preserve">Run the </w:t>
+      </w:r>
+      <w:r>
+        <w:rPr>
+          <w:lang w:val="en-US"/>
+        </w:rPr>
+        <w:t xml:space="preserve">unit </w:t>
+      </w:r>
+      <w:r>
+        <w:rPr>
+          <w:lang w:val="en-US"/>
+        </w:rPr>
+        <w:t>test and observe the results. Identify the cause.</w:t>
+      </w:r>
+    </w:p>
+    <w:p>
+      <w:pPr>
+        <w:pStyle w:val="Lijstalinea"/>
+        <w:numPr>
+          <w:ilvl w:val="1"/>
+          <w:numId w:val="2"/>
+        </w:numPr>
+        <w:rPr>
+          <w:lang w:val="en-US"/>
+        </w:rPr>
+      </w:pPr>
+      <w:r>
+        <w:rPr>
+          <w:lang w:val="en-US"/>
+        </w:rPr>
+        <w:t xml:space="preserve">Make the broken unit test work </w:t>
+      </w:r>
+      <w:r>
+        <w:rPr>
+          <w:lang w:val="en-US"/>
+        </w:rPr>
+        <w:t xml:space="preserve">again </w:t>
+      </w:r>
+      <w:r>
+        <w:rPr>
+          <w:lang w:val="en-US"/>
+        </w:rPr>
+        <w:t xml:space="preserve">by adding Engine mock behavior. </w:t>
+      </w:r>
+    </w:p>
+    <w:p>
+      <w:pPr>
+        <w:pStyle w:val="Lijstalinea"/>
+        <w:numPr>
+          <w:ilvl w:val="1"/>
+          <w:numId w:val="2"/>
+        </w:numPr>
+        <w:rPr>
+          <w:lang w:val="en-US"/>
+        </w:rPr>
+      </w:pPr>
+      <w:r>
+        <w:rPr>
+          <w:lang w:val="en-US"/>
+        </w:rPr>
+        <w:t>Observe what mocking the engine did for the unit test duration time.</w:t>
+      </w:r>
+    </w:p>
+    <w:p>
+      <w:pPr>
+        <w:pStyle w:val="Lijstalinea"/>
+        <w:numPr>
+          <w:ilvl w:val="1"/>
+          <w:numId w:val="2"/>
+        </w:numPr>
+        <w:rPr>
+          <w:lang w:val="en-US"/>
+        </w:rPr>
+      </w:pPr>
+      <w:r>
+        <w:rPr>
+          <w:lang w:val="en-US"/>
+        </w:rPr>
+        <w:t xml:space="preserve">Verify that the car throws a </w:t>
+      </w:r>
+      <w:proofErr w:type="spellStart"/>
+      <w:r>
+        <w:rPr>
+          <w:lang w:val="en-US"/>
+        </w:rPr>
+        <w:t>CarBrokenException</w:t>
+      </w:r>
+      <w:proofErr w:type="spellEnd"/>
+      <w:r>
+        <w:rPr>
+          <w:lang w:val="en-US"/>
+        </w:rPr>
+        <w:t xml:space="preserve"> if the engine throws a </w:t>
+      </w:r>
+      <w:proofErr w:type="spellStart"/>
+      <w:r>
+        <w:rPr>
+          <w:lang w:val="en-US"/>
+        </w:rPr>
+        <w:t>EngineFailureException</w:t>
+      </w:r>
+      <w:proofErr w:type="spellEnd"/>
+      <w:r>
+        <w:rPr>
+          <w:lang w:val="en-US"/>
+        </w:rPr>
+        <w:t xml:space="preserve"> while starting.</w:t>
+      </w:r>
+    </w:p>
+    <w:p>
+      <w:pPr>
+        <w:rPr>
+          <w:lang w:val="en-US"/>
+        </w:rPr>
+      </w:pPr>
+    </w:p>
+    <w:p>
+      <w:pPr>
+        <w:pStyle w:val="Lijstalinea"/>
+        <w:numPr>
+          <w:ilvl w:val="0"/>
+          <w:numId w:val="2"/>
+        </w:numPr>
+        <w:rPr>
+          <w:b/>
+          <w:lang w:val="en-US"/>
+        </w:rPr>
+      </w:pPr>
+      <w:r>
+        <w:rPr>
+          <w:b/>
+          <w:lang w:val="en-US"/>
+        </w:rPr>
+        <w:t>Mocking</w:t>
+      </w:r>
+      <w:r>
+        <w:rPr>
+          <w:b/>
+          <w:lang w:val="en-US"/>
+        </w:rPr>
+        <w:t xml:space="preserve"> part one</w:t>
+      </w:r>
+    </w:p>
+    <w:p>
+      <w:pPr>
+        <w:pStyle w:val="Lijstalinea"/>
+        <w:numPr>
+          <w:ilvl w:val="1"/>
+          <w:numId w:val="2"/>
+        </w:numPr>
+        <w:rPr>
+          <w:lang w:val="en-US"/>
+        </w:rPr>
+      </w:pPr>
+      <w:r>
+        <w:rPr>
+          <w:lang w:val="en-US"/>
+        </w:rPr>
+        <w:t xml:space="preserve">Mock the </w:t>
+      </w:r>
+      <w:proofErr w:type="spellStart"/>
+      <w:r>
+        <w:rPr>
+          <w:lang w:val="en-US"/>
+        </w:rPr>
+        <w:t>FileDistanceStorage</w:t>
+      </w:r>
+      <w:proofErr w:type="spellEnd"/>
+      <w:r>
+        <w:rPr>
+          <w:lang w:val="en-US"/>
+        </w:rPr>
+        <w:t xml:space="preserve"> object and make the car use it for the tests</w:t>
+      </w:r>
+    </w:p>
+    <w:p>
+      <w:pPr>
+        <w:pStyle w:val="Lijstalinea"/>
+        <w:numPr>
+          <w:ilvl w:val="1"/>
+          <w:numId w:val="2"/>
+        </w:numPr>
+        <w:rPr>
+          <w:lang w:val="en-US"/>
+        </w:rPr>
+      </w:pPr>
+      <w:r>
+        <w:rPr>
+          <w:lang w:val="en-US"/>
+        </w:rPr>
+        <w:t xml:space="preserve">Write a test that the </w:t>
+      </w:r>
+      <w:proofErr w:type="spellStart"/>
+      <w:r>
+        <w:rPr>
+          <w:lang w:val="en-US"/>
+        </w:rPr>
+        <w:t>DistanceKm</w:t>
+      </w:r>
+      <w:proofErr w:type="spellEnd"/>
+      <w:r>
+        <w:rPr>
+          <w:lang w:val="en-US"/>
+        </w:rPr>
+        <w:t xml:space="preserve"> property of a car is always initialized with zero</w:t>
+      </w:r>
+    </w:p>
+    <w:p>
+      <w:pPr>
+        <w:pStyle w:val="Lijstalinea"/>
+        <w:numPr>
+          <w:ilvl w:val="1"/>
+          <w:numId w:val="2"/>
+        </w:numPr>
+        <w:rPr>
+          <w:lang w:val="en-US"/>
+        </w:rPr>
+      </w:pPr>
+      <w:r>
+        <w:rPr>
+          <w:lang w:val="en-US"/>
+        </w:rPr>
+        <w:t>Write a test which validates that the car stores the new distance value after driving 2 kilometers</w:t>
+      </w:r>
+    </w:p>
+    <w:p>
+      <w:pPr>
+        <w:rPr>
+          <w:lang w:val="en-US"/>
+        </w:rPr>
+      </w:pPr>
     </w:p>
     <w:sectPr>
       <w:pgSz w:w="11906" w:h="16838"/>

</xml_diff>